<commit_message>
edit cv for gen ai
</commit_message>
<xml_diff>
--- a/attachments/cv_daniele_davino.docx
+++ b/attachments/cv_daniele_davino.docx
@@ -105,8 +105,20 @@
           <w:szCs w:val="20"/>
           <w:lang w:val="it-IT"/>
         </w:rPr>
-        <w:t xml:space="preserve"> Italy</w:t>
-      </w:r>
+        <w:t xml:space="preserve"> </w:t>
+      </w:r>
+      <w:proofErr w:type="spellStart"/>
+      <w:r>
+        <w:rPr>
+          <w:rFonts w:ascii="Tahoma" w:eastAsia="Tahoma" w:hAnsi="Tahoma" w:cs="Tahoma"/>
+          <w:color w:val="000000"/>
+          <w:sz w:val="20"/>
+          <w:szCs w:val="20"/>
+          <w:lang w:val="it-IT"/>
+        </w:rPr>
+        <w:t>Italy</w:t>
+      </w:r>
+      <w:proofErr w:type="spellEnd"/>
       <w:r>
         <w:rPr>
           <w:rFonts w:ascii="Tahoma" w:eastAsia="Tahoma" w:hAnsi="Tahoma" w:cs="Tahoma"/>
@@ -340,7 +352,36 @@
           <w:sz w:val="18"/>
           <w:szCs w:val="18"/>
         </w:rPr>
-        <w:t xml:space="preserve">(Data-centric AI, ML Modeling, AI applications, MLOps) </w:t>
+        <w:t xml:space="preserve">(Data-centric AI, ML Modeling, AI applications, </w:t>
+      </w:r>
+      <w:proofErr w:type="spellStart"/>
+      <w:r>
+        <w:rPr>
+          <w:rFonts w:ascii="Arial" w:hAnsi="Arial" w:cs="Arial"/>
+          <w:color w:val="auto"/>
+          <w:sz w:val="18"/>
+          <w:szCs w:val="18"/>
+        </w:rPr>
+        <w:t>MLOps</w:t>
+      </w:r>
+      <w:proofErr w:type="spellEnd"/>
+      <w:r>
+        <w:rPr>
+          <w:rFonts w:ascii="Arial" w:hAnsi="Arial" w:cs="Arial"/>
+          <w:color w:val="auto"/>
+          <w:sz w:val="18"/>
+          <w:szCs w:val="18"/>
+        </w:rPr>
+        <w:t>, Generative AI</w:t>
+      </w:r>
+      <w:r>
+        <w:rPr>
+          <w:rFonts w:ascii="Arial" w:hAnsi="Arial" w:cs="Arial"/>
+          <w:color w:val="auto"/>
+          <w:sz w:val="18"/>
+          <w:szCs w:val="18"/>
+        </w:rPr>
+        <w:t xml:space="preserve">) </w:t>
       </w:r>
       <w:r>
         <w:rPr>
@@ -493,6 +534,7 @@
         </w:rPr>
         <w:t xml:space="preserve"> (Scikit-learn, </w:t>
       </w:r>
+      <w:proofErr w:type="spellStart"/>
       <w:r>
         <w:rPr>
           <w:rFonts w:ascii="Arial" w:eastAsia="Arial" w:hAnsi="Arial" w:cs="Arial"/>
@@ -503,6 +545,7 @@
         </w:rPr>
         <w:t>PyTorch</w:t>
       </w:r>
+      <w:proofErr w:type="spellEnd"/>
       <w:r>
         <w:rPr>
           <w:rFonts w:ascii="Arial" w:eastAsia="Arial" w:hAnsi="Arial" w:cs="Arial"/>
@@ -511,8 +554,9 @@
           <w:sz w:val="18"/>
           <w:szCs w:val="18"/>
         </w:rPr>
-        <w:t>, Networkx, PyMC3</w:t>
-      </w:r>
+        <w:t xml:space="preserve">, </w:t>
+      </w:r>
+      <w:proofErr w:type="spellStart"/>
       <w:r>
         <w:rPr>
           <w:rFonts w:ascii="Arial" w:eastAsia="Arial" w:hAnsi="Arial" w:cs="Arial"/>
@@ -521,8 +565,9 @@
           <w:sz w:val="18"/>
           <w:szCs w:val="18"/>
         </w:rPr>
-        <w:t>, Streamlit</w:t>
-      </w:r>
+        <w:t>Networkx</w:t>
+      </w:r>
+      <w:proofErr w:type="spellEnd"/>
       <w:r>
         <w:rPr>
           <w:rFonts w:ascii="Arial" w:eastAsia="Arial" w:hAnsi="Arial" w:cs="Arial"/>
@@ -531,6 +576,28 @@
           <w:sz w:val="18"/>
           <w:szCs w:val="18"/>
         </w:rPr>
+        <w:t xml:space="preserve">, </w:t>
+      </w:r>
+      <w:proofErr w:type="spellStart"/>
+      <w:r>
+        <w:rPr>
+          <w:rFonts w:ascii="Arial" w:eastAsia="Arial" w:hAnsi="Arial" w:cs="Arial"/>
+          <w:bCs/>
+          <w:color w:val="000000"/>
+          <w:sz w:val="18"/>
+          <w:szCs w:val="18"/>
+        </w:rPr>
+        <w:t>Streamlit</w:t>
+      </w:r>
+      <w:proofErr w:type="spellEnd"/>
+      <w:r>
+        <w:rPr>
+          <w:rFonts w:ascii="Arial" w:eastAsia="Arial" w:hAnsi="Arial" w:cs="Arial"/>
+          <w:bCs/>
+          <w:color w:val="000000"/>
+          <w:sz w:val="18"/>
+          <w:szCs w:val="18"/>
+        </w:rPr>
         <w:t>, OpenCV</w:t>
       </w:r>
       <w:r>
@@ -551,7 +618,7 @@
           <w:sz w:val="18"/>
           <w:szCs w:val="18"/>
         </w:rPr>
-        <w:t>, Docker, Git, SQL, GCP (Cloud Run, Cloud Build, Vertex AI, Big Query, Artifact),</w:t>
+        <w:t>, Docker, Git, SQL, G</w:t>
       </w:r>
       <w:r>
         <w:rPr>
@@ -561,7 +628,69 @@
           <w:sz w:val="18"/>
           <w:szCs w:val="18"/>
         </w:rPr>
-        <w:t xml:space="preserve"> JupyterLab, </w:t>
+        <w:t xml:space="preserve">oogle </w:t>
+      </w:r>
+      <w:r>
+        <w:rPr>
+          <w:rFonts w:ascii="Arial" w:eastAsia="Arial" w:hAnsi="Arial" w:cs="Arial"/>
+          <w:bCs/>
+          <w:color w:val="000000"/>
+          <w:sz w:val="18"/>
+          <w:szCs w:val="18"/>
+        </w:rPr>
+        <w:t>C</w:t>
+      </w:r>
+      <w:r>
+        <w:rPr>
+          <w:rFonts w:ascii="Arial" w:eastAsia="Arial" w:hAnsi="Arial" w:cs="Arial"/>
+          <w:bCs/>
+          <w:color w:val="000000"/>
+          <w:sz w:val="18"/>
+          <w:szCs w:val="18"/>
+        </w:rPr>
+        <w:t xml:space="preserve">loud </w:t>
+      </w:r>
+      <w:r>
+        <w:rPr>
+          <w:rFonts w:ascii="Arial" w:eastAsia="Arial" w:hAnsi="Arial" w:cs="Arial"/>
+          <w:bCs/>
+          <w:color w:val="000000"/>
+          <w:sz w:val="18"/>
+          <w:szCs w:val="18"/>
+        </w:rPr>
+        <w:t>(Cloud Run, Vertex AI, Big Query),</w:t>
+      </w:r>
+      <w:r>
+        <w:rPr>
+          <w:rFonts w:ascii="Arial" w:eastAsia="Arial" w:hAnsi="Arial" w:cs="Arial"/>
+          <w:bCs/>
+          <w:color w:val="000000"/>
+          <w:sz w:val="18"/>
+          <w:szCs w:val="18"/>
+        </w:rPr>
+        <w:t xml:space="preserve"> </w:t>
+      </w:r>
+      <w:proofErr w:type="spellStart"/>
+      <w:r>
+        <w:rPr>
+          <w:rFonts w:ascii="Arial" w:eastAsia="Arial" w:hAnsi="Arial" w:cs="Arial"/>
+          <w:bCs/>
+          <w:color w:val="000000"/>
+          <w:sz w:val="18"/>
+          <w:szCs w:val="18"/>
+        </w:rPr>
+        <w:t>JupyterLab</w:t>
+      </w:r>
+      <w:proofErr w:type="spellEnd"/>
+      <w:r>
+        <w:rPr>
+          <w:rFonts w:ascii="Arial" w:eastAsia="Arial" w:hAnsi="Arial" w:cs="Arial"/>
+          <w:bCs/>
+          <w:color w:val="000000"/>
+          <w:sz w:val="18"/>
+          <w:szCs w:val="18"/>
+        </w:rPr>
+        <w:t xml:space="preserve">, </w:t>
       </w:r>
       <w:r>
         <w:rPr>
@@ -683,7 +812,7 @@
           <w:sz w:val="18"/>
           <w:szCs w:val="18"/>
         </w:rPr>
-        <w:t>Statistical programming, WebApp prototyping</w:t>
+        <w:t>Statistical programming, WebApp</w:t>
       </w:r>
       <w:r>
         <w:rPr>
@@ -693,7 +822,27 @@
           <w:sz w:val="18"/>
           <w:szCs w:val="18"/>
         </w:rPr>
-        <w:t>.</w:t>
+        <w:t>/POC</w:t>
+      </w:r>
+      <w:r>
+        <w:rPr>
+          <w:rFonts w:ascii="Arial" w:eastAsia="Arial" w:hAnsi="Arial" w:cs="Arial"/>
+          <w:bCs/>
+          <w:color w:val="000000"/>
+          <w:sz w:val="18"/>
+          <w:szCs w:val="18"/>
+        </w:rPr>
+        <w:t xml:space="preserve"> prototyping</w:t>
+      </w:r>
+      <w:r>
+        <w:rPr>
+          <w:rFonts w:ascii="Arial" w:eastAsia="Arial" w:hAnsi="Arial" w:cs="Arial"/>
+          <w:bCs/>
+          <w:color w:val="000000"/>
+          <w:sz w:val="18"/>
+          <w:szCs w:val="18"/>
+        </w:rPr>
+        <w:t>, Embedding Techniques.</w:t>
       </w:r>
     </w:p>
     <w:p>
@@ -1127,7 +1276,27 @@
           <w:szCs w:val="18"/>
           <w:shd w:val="clear" w:color="auto" w:fill="FFFFFF"/>
         </w:rPr>
-        <w:t>Creating and deploying Generative AI tools for computer vision tasks (Speech Recognition).</w:t>
+        <w:t xml:space="preserve">Creating and deploying Generative AI tools for </w:t>
+      </w:r>
+      <w:r>
+        <w:rPr>
+          <w:rFonts w:ascii="Arial" w:hAnsi="Arial" w:cs="Arial"/>
+          <w:color w:val="auto"/>
+          <w:sz w:val="18"/>
+          <w:szCs w:val="18"/>
+          <w:shd w:val="clear" w:color="auto" w:fill="FFFFFF"/>
+        </w:rPr>
+        <w:t xml:space="preserve">language and </w:t>
+      </w:r>
+      <w:r>
+        <w:rPr>
+          <w:rFonts w:ascii="Arial" w:hAnsi="Arial" w:cs="Arial"/>
+          <w:color w:val="auto"/>
+          <w:sz w:val="18"/>
+          <w:szCs w:val="18"/>
+          <w:shd w:val="clear" w:color="auto" w:fill="FFFFFF"/>
+        </w:rPr>
+        <w:t>computer vision tasks.</w:t>
       </w:r>
     </w:p>
     <w:p>
@@ -1158,7 +1327,37 @@
           <w:szCs w:val="18"/>
           <w:shd w:val="clear" w:color="auto" w:fill="FFFFFF"/>
         </w:rPr>
-        <w:t>Developing knowledge graphs and machine learning models for monitoring fraudulent activities over broadcast networks, focusing on real-world applicability.</w:t>
+        <w:t>Developing knowledge graphs and machine learning models</w:t>
+      </w:r>
+      <w:r>
+        <w:rPr>
+          <w:rFonts w:ascii="Arial" w:hAnsi="Arial" w:cs="Arial"/>
+          <w:color w:val="auto"/>
+          <w:sz w:val="18"/>
+          <w:szCs w:val="18"/>
+          <w:shd w:val="clear" w:color="auto" w:fill="FFFFFF"/>
+        </w:rPr>
+        <w:t xml:space="preserve">, also with NLP embedding techniques, </w:t>
+      </w:r>
+      <w:r>
+        <w:rPr>
+          <w:rFonts w:ascii="Arial" w:hAnsi="Arial" w:cs="Arial"/>
+          <w:color w:val="auto"/>
+          <w:sz w:val="18"/>
+          <w:szCs w:val="18"/>
+          <w:shd w:val="clear" w:color="auto" w:fill="FFFFFF"/>
+        </w:rPr>
+        <w:t>for monitoring fraudulent activities over broadcast networks</w:t>
+      </w:r>
+      <w:r>
+        <w:rPr>
+          <w:rFonts w:ascii="Arial" w:hAnsi="Arial" w:cs="Arial"/>
+          <w:color w:val="auto"/>
+          <w:sz w:val="18"/>
+          <w:szCs w:val="18"/>
+          <w:shd w:val="clear" w:color="auto" w:fill="FFFFFF"/>
+        </w:rPr>
+        <w:t>.</w:t>
       </w:r>
     </w:p>
     <w:p>
@@ -1217,7 +1416,27 @@
           <w:szCs w:val="18"/>
           <w:shd w:val="clear" w:color="auto" w:fill="FFFFFF"/>
         </w:rPr>
-        <w:t>Participating in the cloud migration strategy, transitioning from VMs to a microservices architecture using Docker and APIs, resulting in a 30% reduction in execution time and enhanced logging.</w:t>
+        <w:t xml:space="preserve">Participating in the cloud migration strategy, transitioning from VMs to a microservices architecture </w:t>
+      </w:r>
+      <w:r>
+        <w:rPr>
+          <w:rFonts w:ascii="Arial" w:hAnsi="Arial" w:cs="Arial"/>
+          <w:color w:val="auto"/>
+          <w:sz w:val="18"/>
+          <w:szCs w:val="18"/>
+          <w:shd w:val="clear" w:color="auto" w:fill="FFFFFF"/>
+        </w:rPr>
+        <w:t>inside GCP</w:t>
+      </w:r>
+      <w:r>
+        <w:rPr>
+          <w:rFonts w:ascii="Arial" w:hAnsi="Arial" w:cs="Arial"/>
+          <w:color w:val="auto"/>
+          <w:sz w:val="18"/>
+          <w:szCs w:val="18"/>
+          <w:shd w:val="clear" w:color="auto" w:fill="FFFFFF"/>
+        </w:rPr>
+        <w:t>, resulting in a 30% reduction in execution time and enhanced logging.</w:t>
       </w:r>
     </w:p>
     <w:p>
@@ -1416,6 +1635,7 @@
           <w:szCs w:val="20"/>
         </w:rPr>
       </w:pPr>
+      <w:proofErr w:type="spellStart"/>
       <w:r>
         <w:rPr>
           <w:rFonts w:ascii="Arial" w:eastAsia="Arial" w:hAnsi="Arial" w:cs="Arial"/>
@@ -1426,6 +1646,7 @@
         </w:rPr>
         <w:t>Wealthype</w:t>
       </w:r>
+      <w:proofErr w:type="spellEnd"/>
       <w:r>
         <w:rPr>
           <w:rFonts w:ascii="Arial" w:eastAsia="Arial" w:hAnsi="Arial" w:cs="Arial"/>
@@ -2025,15 +2246,27 @@
           <w:szCs w:val="20"/>
         </w:rPr>
       </w:pPr>
-      <w:r>
-        <w:rPr>
-          <w:rFonts w:ascii="Arial" w:eastAsia="Arial" w:hAnsi="Arial" w:cs="Arial"/>
-          <w:b/>
-          <w:color w:val="000000"/>
-          <w:sz w:val="20"/>
-          <w:szCs w:val="20"/>
-        </w:rPr>
-        <w:t>MeteoNetwork ODV</w:t>
+      <w:proofErr w:type="spellStart"/>
+      <w:r>
+        <w:rPr>
+          <w:rFonts w:ascii="Arial" w:eastAsia="Arial" w:hAnsi="Arial" w:cs="Arial"/>
+          <w:b/>
+          <w:color w:val="000000"/>
+          <w:sz w:val="20"/>
+          <w:szCs w:val="20"/>
+        </w:rPr>
+        <w:t>MeteoNetwork</w:t>
+      </w:r>
+      <w:proofErr w:type="spellEnd"/>
+      <w:r>
+        <w:rPr>
+          <w:rFonts w:ascii="Arial" w:eastAsia="Arial" w:hAnsi="Arial" w:cs="Arial"/>
+          <w:b/>
+          <w:color w:val="000000"/>
+          <w:sz w:val="20"/>
+          <w:szCs w:val="20"/>
+        </w:rPr>
+        <w:t xml:space="preserve"> ODV</w:t>
       </w:r>
       <w:r>
         <w:rPr>
@@ -2053,6 +2286,56 @@
           <w:szCs w:val="20"/>
         </w:rPr>
         <w:t>Remote</w:t>
+      </w:r>
+    </w:p>
+    <w:p>
+      <w:pPr>
+        <w:spacing w:line="240" w:lineRule="auto"/>
+        <w:rPr>
+          <w:rFonts w:ascii="Arial" w:hAnsi="Arial" w:cs="Arial"/>
+          <w:i/>
+          <w:iCs/>
+          <w:color w:val="auto"/>
+          <w:sz w:val="18"/>
+          <w:szCs w:val="18"/>
+          <w:shd w:val="clear" w:color="auto" w:fill="FFFFFF"/>
+        </w:rPr>
+      </w:pPr>
+      <w:r>
+        <w:rPr>
+          <w:rFonts w:ascii="Arial" w:hAnsi="Arial" w:cs="Arial"/>
+          <w:i/>
+          <w:iCs/>
+          <w:color w:val="auto"/>
+          <w:sz w:val="18"/>
+          <w:szCs w:val="18"/>
+          <w:shd w:val="clear" w:color="auto" w:fill="FFFFFF"/>
+        </w:rPr>
+        <w:t>F</w:t>
+      </w:r>
+      <w:r>
+        <w:rPr>
+          <w:rFonts w:ascii="Arial" w:hAnsi="Arial" w:cs="Arial"/>
+          <w:i/>
+          <w:iCs/>
+          <w:color w:val="auto"/>
+          <w:sz w:val="18"/>
+          <w:szCs w:val="18"/>
+          <w:shd w:val="clear" w:color="auto" w:fill="FFFFFF"/>
+        </w:rPr>
+        <w:t xml:space="preserve">ocus on ensuring the data quality of information sourced from weather stations to improve anomaly detection </w:t>
+      </w:r>
+      <w:r>
+        <w:rPr>
+          <w:rFonts w:ascii="Arial" w:hAnsi="Arial" w:cs="Arial"/>
+          <w:i/>
+          <w:iCs/>
+          <w:color w:val="auto"/>
+          <w:sz w:val="18"/>
+          <w:szCs w:val="18"/>
+          <w:shd w:val="clear" w:color="auto" w:fill="FFFFFF"/>
+        </w:rPr>
+        <w:t>tools.</w:t>
       </w:r>
     </w:p>
     <w:p>
@@ -2067,78 +2350,6 @@
           <w:highlight w:val="white"/>
         </w:rPr>
       </w:pPr>
-      <w:r>
-        <w:rPr>
-          <w:rFonts w:ascii="Arial" w:hAnsi="Arial" w:cs="Arial"/>
-          <w:i/>
-          <w:iCs/>
-          <w:color w:val="auto"/>
-          <w:sz w:val="18"/>
-          <w:szCs w:val="18"/>
-          <w:shd w:val="clear" w:color="auto" w:fill="FFFFFF"/>
-        </w:rPr>
-        <w:t>I</w:t>
-      </w:r>
-      <w:r>
-        <w:rPr>
-          <w:rFonts w:ascii="Arial" w:hAnsi="Arial" w:cs="Arial"/>
-          <w:i/>
-          <w:iCs/>
-          <w:color w:val="auto"/>
-          <w:sz w:val="18"/>
-          <w:szCs w:val="18"/>
-          <w:shd w:val="clear" w:color="auto" w:fill="FFFFFF"/>
-        </w:rPr>
-        <w:t>’m</w:t>
-      </w:r>
-      <w:r>
-        <w:rPr>
-          <w:rFonts w:ascii="Arial" w:hAnsi="Arial" w:cs="Arial"/>
-          <w:i/>
-          <w:iCs/>
-          <w:color w:val="auto"/>
-          <w:sz w:val="18"/>
-          <w:szCs w:val="18"/>
-          <w:shd w:val="clear" w:color="auto" w:fill="FFFFFF"/>
-        </w:rPr>
-        <w:t xml:space="preserve"> focus</w:t>
-      </w:r>
-      <w:r>
-        <w:rPr>
-          <w:rFonts w:ascii="Arial" w:hAnsi="Arial" w:cs="Arial"/>
-          <w:i/>
-          <w:iCs/>
-          <w:color w:val="auto"/>
-          <w:sz w:val="18"/>
-          <w:szCs w:val="18"/>
-          <w:shd w:val="clear" w:color="auto" w:fill="FFFFFF"/>
-        </w:rPr>
-        <w:t>ed</w:t>
-      </w:r>
-      <w:r>
-        <w:rPr>
-          <w:rFonts w:ascii="Arial" w:hAnsi="Arial" w:cs="Arial"/>
-          <w:i/>
-          <w:iCs/>
-          <w:color w:val="auto"/>
-          <w:sz w:val="18"/>
-          <w:szCs w:val="18"/>
-          <w:shd w:val="clear" w:color="auto" w:fill="FFFFFF"/>
-        </w:rPr>
-        <w:t xml:space="preserve"> on ensuring the data quality of information sourced from weather stations to improve anomaly detection </w:t>
-      </w:r>
-      <w:r>
-        <w:rPr>
-          <w:rFonts w:ascii="Arial" w:hAnsi="Arial" w:cs="Arial"/>
-          <w:i/>
-          <w:iCs/>
-          <w:color w:val="auto"/>
-          <w:sz w:val="18"/>
-          <w:szCs w:val="18"/>
-          <w:shd w:val="clear" w:color="auto" w:fill="FFFFFF"/>
-        </w:rPr>
-        <w:t>tools.</w:t>
-      </w:r>
     </w:p>
     <w:p>
       <w:pPr>
@@ -2276,6 +2487,7 @@
         </w:rPr>
       </w:pPr>
       <w:hyperlink r:id="rId11" w:history="1">
+        <w:proofErr w:type="spellStart"/>
         <w:r>
           <w:rPr>
             <w:rStyle w:val="Collegamentoipertestuale"/>
@@ -2283,7 +2495,17 @@
             <w:sz w:val="18"/>
             <w:szCs w:val="18"/>
           </w:rPr>
-          <w:t>Meteo Adverse Classifier</w:t>
+          <w:t>Meteo</w:t>
+        </w:r>
+        <w:proofErr w:type="spellEnd"/>
+        <w:r>
+          <w:rPr>
+            <w:rStyle w:val="Collegamentoipertestuale"/>
+            <w:rFonts w:ascii="Arial" w:hAnsi="Arial" w:cs="Arial"/>
+            <w:sz w:val="18"/>
+            <w:szCs w:val="18"/>
+          </w:rPr>
+          <w:t xml:space="preserve"> Adverse Classifier</w:t>
         </w:r>
       </w:hyperlink>
       <w:r>
@@ -2578,7 +2800,31 @@
           <w:szCs w:val="18"/>
           <w:lang w:val="it-IT"/>
         </w:rPr>
-        <w:t>Master degree in Quantitative Finance at Università degli studi di Milano – Bicocca</w:t>
+        <w:t xml:space="preserve">Master degree in Quantitative Finance </w:t>
+      </w:r>
+      <w:proofErr w:type="spellStart"/>
+      <w:r>
+        <w:rPr>
+          <w:rFonts w:ascii="Arial" w:eastAsia="Arial" w:hAnsi="Arial" w:cs="Arial"/>
+          <w:bCs/>
+          <w:color w:val="000000"/>
+          <w:sz w:val="18"/>
+          <w:szCs w:val="18"/>
+          <w:lang w:val="it-IT"/>
+        </w:rPr>
+        <w:t>at</w:t>
+      </w:r>
+      <w:proofErr w:type="spellEnd"/>
+      <w:r>
+        <w:rPr>
+          <w:rFonts w:ascii="Arial" w:eastAsia="Arial" w:hAnsi="Arial" w:cs="Arial"/>
+          <w:bCs/>
+          <w:color w:val="000000"/>
+          <w:sz w:val="18"/>
+          <w:szCs w:val="18"/>
+          <w:lang w:val="it-IT"/>
+        </w:rPr>
+        <w:t xml:space="preserve"> Università degli studi di Milano – Bicocca</w:t>
       </w:r>
     </w:p>
     <w:sectPr>

</xml_diff>

<commit_message>
add new cv version and edit resume page
</commit_message>
<xml_diff>
--- a/attachments/cv_daniele_davino.docx
+++ b/attachments/cv_daniele_davino.docx
@@ -1,6 +1,6 @@
 
 <file path=word/document.xml><?xml version="1.0" encoding="utf-8"?>
-<w:document xmlns:wpc="http://schemas.microsoft.com/office/word/2010/wordprocessingCanvas" xmlns:cx="http://schemas.microsoft.com/office/drawing/2014/chartex" xmlns:cx1="http://schemas.microsoft.com/office/drawing/2015/9/8/chartex" xmlns:cx2="http://schemas.microsoft.com/office/drawing/2015/10/21/chartex" xmlns:cx3="http://schemas.microsoft.com/office/drawing/2016/5/9/chartex" xmlns:cx4="http://schemas.microsoft.com/office/drawing/2016/5/10/chartex" xmlns:cx5="http://schemas.microsoft.com/office/drawing/2016/5/11/chartex" xmlns:cx6="http://schemas.microsoft.com/office/drawing/2016/5/12/chartex" xmlns:cx7="http://schemas.microsoft.com/office/drawing/2016/5/13/chartex" xmlns:cx8="http://schemas.microsoft.com/office/drawing/2016/5/14/chartex" xmlns:mc="http://schemas.openxmlformats.org/markup-compatibility/2006" xmlns:aink="http://schemas.microsoft.com/office/drawing/2016/ink" xmlns:am3d="http://schemas.microsoft.com/office/drawing/2017/model3d" xmlns:o="urn:schemas-microsoft-com:office:office" xmlns:oel="http://schemas.microsoft.com/office/2019/extlst" xmlns:r="http://schemas.openxmlformats.org/officeDocument/2006/relationships" xmlns:m="http://schemas.openxmlformats.org/officeDocument/2006/math" xmlns:v="urn:schemas-microsoft-com:vml" xmlns:wp14="http://schemas.microsoft.com/office/word/2010/wordprocessingDrawing" xmlns:wp="http://schemas.openxmlformats.org/drawingml/2006/wordprocessingDrawing" xmlns:w10="urn:schemas-microsoft-com:office:word" xmlns:w="http://schemas.openxmlformats.org/wordprocessingml/2006/main" xmlns:w14="http://schemas.microsoft.com/office/word/2010/wordml" xmlns:w15="http://schemas.microsoft.com/office/word/2012/wordml" xmlns:w16cex="http://schemas.microsoft.com/office/word/2018/wordml/cex" xmlns:w16cid="http://schemas.microsoft.com/office/word/2016/wordml/cid" xmlns:w16="http://schemas.microsoft.com/office/word/2018/wordml" xmlns:w16sdtdh="http://schemas.microsoft.com/office/word/2020/wordml/sdtdatahash" xmlns:w16se="http://schemas.microsoft.com/office/word/2015/wordml/symex" xmlns:wpg="http://schemas.microsoft.com/office/word/2010/wordprocessingGroup" xmlns:wpi="http://schemas.microsoft.com/office/word/2010/wordprocessingInk" xmlns:wne="http://schemas.microsoft.com/office/word/2006/wordml" xmlns:wps="http://schemas.microsoft.com/office/word/2010/wordprocessingShape" mc:Ignorable="w14 w15 w16se w16cid w16 w16cex w16sdtdh wp14">
+<w:document xmlns:wpc="http://schemas.microsoft.com/office/word/2010/wordprocessingCanvas" xmlns:cx="http://schemas.microsoft.com/office/drawing/2014/chartex" xmlns:cx1="http://schemas.microsoft.com/office/drawing/2015/9/8/chartex" xmlns:cx2="http://schemas.microsoft.com/office/drawing/2015/10/21/chartex" xmlns:cx3="http://schemas.microsoft.com/office/drawing/2016/5/9/chartex" xmlns:cx4="http://schemas.microsoft.com/office/drawing/2016/5/10/chartex" xmlns:cx5="http://schemas.microsoft.com/office/drawing/2016/5/11/chartex" xmlns:cx6="http://schemas.microsoft.com/office/drawing/2016/5/12/chartex" xmlns:cx7="http://schemas.microsoft.com/office/drawing/2016/5/13/chartex" xmlns:cx8="http://schemas.microsoft.com/office/drawing/2016/5/14/chartex" xmlns:mc="http://schemas.openxmlformats.org/markup-compatibility/2006" xmlns:aink="http://schemas.microsoft.com/office/drawing/2016/ink" xmlns:am3d="http://schemas.microsoft.com/office/drawing/2017/model3d" xmlns:o="urn:schemas-microsoft-com:office:office" xmlns:oel="http://schemas.microsoft.com/office/2019/extlst" xmlns:r="http://schemas.openxmlformats.org/officeDocument/2006/relationships" xmlns:m="http://schemas.openxmlformats.org/officeDocument/2006/math" xmlns:v="urn:schemas-microsoft-com:vml" xmlns:wp14="http://schemas.microsoft.com/office/word/2010/wordprocessingDrawing" xmlns:wp="http://schemas.openxmlformats.org/drawingml/2006/wordprocessingDrawing" xmlns:w10="urn:schemas-microsoft-com:office:word" xmlns:w="http://schemas.openxmlformats.org/wordprocessingml/2006/main" xmlns:w14="http://schemas.microsoft.com/office/word/2010/wordml" xmlns:w15="http://schemas.microsoft.com/office/word/2012/wordml" xmlns:w16cex="http://schemas.microsoft.com/office/word/2018/wordml/cex" xmlns:w16cid="http://schemas.microsoft.com/office/word/2016/wordml/cid" xmlns:w16="http://schemas.microsoft.com/office/word/2018/wordml" xmlns:w16du="http://schemas.microsoft.com/office/word/2023/wordml/word16du" xmlns:w16sdtdh="http://schemas.microsoft.com/office/word/2020/wordml/sdtdatahash" xmlns:w16se="http://schemas.microsoft.com/office/word/2015/wordml/symex" xmlns:wpg="http://schemas.microsoft.com/office/word/2010/wordprocessingGroup" xmlns:wpi="http://schemas.microsoft.com/office/word/2010/wordprocessingInk" xmlns:wne="http://schemas.microsoft.com/office/word/2006/wordml" xmlns:wps="http://schemas.microsoft.com/office/word/2010/wordprocessingShape" mc:Ignorable="w14 w15 w16se w16cid w16 w16cex w16sdtdh w16du wp14">
   <w:body>
     <w:p>
       <w:pPr>
@@ -49,7 +49,29 @@
           <w:sz w:val="22"/>
           <w:szCs w:val="22"/>
         </w:rPr>
-        <w:t>Machine Learning Engineer: Coud AI Specialist</w:t>
+        <w:t>Machine Learning Engineer: C</w:t>
+      </w:r>
+      <w:r>
+        <w:rPr>
+          <w:rFonts w:ascii="Tahoma" w:eastAsia="Tahoma" w:hAnsi="Tahoma" w:cs="Tahoma"/>
+          <w:bCs/>
+          <w:smallCaps/>
+          <w:color w:val="000000"/>
+          <w:sz w:val="22"/>
+          <w:szCs w:val="22"/>
+        </w:rPr>
+        <w:t>l</w:t>
+      </w:r>
+      <w:r>
+        <w:rPr>
+          <w:rFonts w:ascii="Tahoma" w:eastAsia="Tahoma" w:hAnsi="Tahoma" w:cs="Tahoma"/>
+          <w:bCs/>
+          <w:smallCaps/>
+          <w:color w:val="000000"/>
+          <w:sz w:val="22"/>
+          <w:szCs w:val="22"/>
+        </w:rPr>
+        <w:t>oud AI Specialist</w:t>
       </w:r>
     </w:p>
     <w:p>
@@ -105,20 +127,8 @@
           <w:szCs w:val="20"/>
           <w:lang w:val="it-IT"/>
         </w:rPr>
-        <w:t xml:space="preserve"> </w:t>
-      </w:r>
-      <w:proofErr w:type="spellStart"/>
-      <w:r>
-        <w:rPr>
-          <w:rFonts w:ascii="Tahoma" w:eastAsia="Tahoma" w:hAnsi="Tahoma" w:cs="Tahoma"/>
-          <w:color w:val="000000"/>
-          <w:sz w:val="20"/>
-          <w:szCs w:val="20"/>
-          <w:lang w:val="it-IT"/>
-        </w:rPr>
-        <w:t>Italy</w:t>
-      </w:r>
-      <w:proofErr w:type="spellEnd"/>
+        <w:t xml:space="preserve"> Italy</w:t>
+      </w:r>
       <w:r>
         <w:rPr>
           <w:rFonts w:ascii="Tahoma" w:eastAsia="Tahoma" w:hAnsi="Tahoma" w:cs="Tahoma"/>
@@ -352,19 +362,8 @@
           <w:sz w:val="18"/>
           <w:szCs w:val="18"/>
         </w:rPr>
-        <w:t xml:space="preserve">(Data-centric AI, ML Modeling, AI applications, </w:t>
-      </w:r>
-      <w:proofErr w:type="spellStart"/>
-      <w:r>
-        <w:rPr>
-          <w:rFonts w:ascii="Arial" w:hAnsi="Arial" w:cs="Arial"/>
-          <w:color w:val="auto"/>
-          <w:sz w:val="18"/>
-          <w:szCs w:val="18"/>
-        </w:rPr>
-        <w:t>MLOps</w:t>
-      </w:r>
-      <w:proofErr w:type="spellEnd"/>
+        <w:t>(Data-centric AI, ML Modeling, AI applications, MLOps</w:t>
+      </w:r>
       <w:r>
         <w:rPr>
           <w:rFonts w:ascii="Arial" w:hAnsi="Arial" w:cs="Arial"/>
@@ -512,7 +511,27 @@
           <w:sz w:val="18"/>
           <w:szCs w:val="18"/>
         </w:rPr>
-        <w:t>Dev and programming</w:t>
+        <w:t xml:space="preserve">Dev and </w:t>
+      </w:r>
+      <w:r>
+        <w:rPr>
+          <w:rFonts w:ascii="Arial" w:eastAsia="Arial" w:hAnsi="Arial" w:cs="Arial"/>
+          <w:b/>
+          <w:color w:val="000000"/>
+          <w:sz w:val="18"/>
+          <w:szCs w:val="18"/>
+        </w:rPr>
+        <w:t>P</w:t>
+      </w:r>
+      <w:r>
+        <w:rPr>
+          <w:rFonts w:ascii="Arial" w:eastAsia="Arial" w:hAnsi="Arial" w:cs="Arial"/>
+          <w:b/>
+          <w:color w:val="000000"/>
+          <w:sz w:val="18"/>
+          <w:szCs w:val="18"/>
+        </w:rPr>
+        <w:t>rogramming</w:t>
       </w:r>
       <w:r>
         <w:rPr>
@@ -534,7 +553,6 @@
         </w:rPr>
         <w:t xml:space="preserve"> (Scikit-learn, </w:t>
       </w:r>
-      <w:proofErr w:type="spellStart"/>
       <w:r>
         <w:rPr>
           <w:rFonts w:ascii="Arial" w:eastAsia="Arial" w:hAnsi="Arial" w:cs="Arial"/>
@@ -545,7 +563,6 @@
         </w:rPr>
         <w:t>PyTorch</w:t>
       </w:r>
-      <w:proofErr w:type="spellEnd"/>
       <w:r>
         <w:rPr>
           <w:rFonts w:ascii="Arial" w:eastAsia="Arial" w:hAnsi="Arial" w:cs="Arial"/>
@@ -554,9 +571,118 @@
           <w:sz w:val="18"/>
           <w:szCs w:val="18"/>
         </w:rPr>
+        <w:t>, Networkx</w:t>
+      </w:r>
+      <w:r>
+        <w:rPr>
+          <w:rFonts w:ascii="Arial" w:eastAsia="Arial" w:hAnsi="Arial" w:cs="Arial"/>
+          <w:bCs/>
+          <w:color w:val="000000"/>
+          <w:sz w:val="18"/>
+          <w:szCs w:val="18"/>
+        </w:rPr>
+        <w:t>, Streamlit</w:t>
+      </w:r>
+      <w:r>
+        <w:rPr>
+          <w:rFonts w:ascii="Arial" w:eastAsia="Arial" w:hAnsi="Arial" w:cs="Arial"/>
+          <w:bCs/>
+          <w:color w:val="000000"/>
+          <w:sz w:val="18"/>
+          <w:szCs w:val="18"/>
+        </w:rPr>
+        <w:t>, OpenCV</w:t>
+      </w:r>
+      <w:r>
+        <w:rPr>
+          <w:rFonts w:ascii="Arial" w:eastAsia="Arial" w:hAnsi="Arial" w:cs="Arial"/>
+          <w:bCs/>
+          <w:color w:val="000000"/>
+          <w:sz w:val="18"/>
+          <w:szCs w:val="18"/>
+        </w:rPr>
+        <w:t>)</w:t>
+      </w:r>
+      <w:r>
+        <w:rPr>
+          <w:rFonts w:ascii="Arial" w:eastAsia="Arial" w:hAnsi="Arial" w:cs="Arial"/>
+          <w:bCs/>
+          <w:color w:val="000000"/>
+          <w:sz w:val="18"/>
+          <w:szCs w:val="18"/>
+        </w:rPr>
+        <w:t>, Docker, Git, SQL, G</w:t>
+      </w:r>
+      <w:r>
+        <w:rPr>
+          <w:rFonts w:ascii="Arial" w:eastAsia="Arial" w:hAnsi="Arial" w:cs="Arial"/>
+          <w:bCs/>
+          <w:color w:val="000000"/>
+          <w:sz w:val="18"/>
+          <w:szCs w:val="18"/>
+        </w:rPr>
+        <w:t xml:space="preserve">oogle </w:t>
+      </w:r>
+      <w:r>
+        <w:rPr>
+          <w:rFonts w:ascii="Arial" w:eastAsia="Arial" w:hAnsi="Arial" w:cs="Arial"/>
+          <w:bCs/>
+          <w:color w:val="000000"/>
+          <w:sz w:val="18"/>
+          <w:szCs w:val="18"/>
+        </w:rPr>
+        <w:t>C</w:t>
+      </w:r>
+      <w:r>
+        <w:rPr>
+          <w:rFonts w:ascii="Arial" w:eastAsia="Arial" w:hAnsi="Arial" w:cs="Arial"/>
+          <w:bCs/>
+          <w:color w:val="000000"/>
+          <w:sz w:val="18"/>
+          <w:szCs w:val="18"/>
+        </w:rPr>
+        <w:t xml:space="preserve">loud </w:t>
+      </w:r>
+      <w:r>
+        <w:rPr>
+          <w:rFonts w:ascii="Arial" w:eastAsia="Arial" w:hAnsi="Arial" w:cs="Arial"/>
+          <w:bCs/>
+          <w:color w:val="000000"/>
+          <w:sz w:val="18"/>
+          <w:szCs w:val="18"/>
+        </w:rPr>
+        <w:t>(Cloud Run, Vertex AI, Big Query),</w:t>
+      </w:r>
+      <w:r>
+        <w:rPr>
+          <w:rFonts w:ascii="Arial" w:eastAsia="Arial" w:hAnsi="Arial" w:cs="Arial"/>
+          <w:bCs/>
+          <w:color w:val="000000"/>
+          <w:sz w:val="18"/>
+          <w:szCs w:val="18"/>
+        </w:rPr>
+        <w:t xml:space="preserve"> JupyterLab, </w:t>
+      </w:r>
+      <w:r>
+        <w:rPr>
+          <w:rFonts w:ascii="Arial" w:eastAsia="Arial" w:hAnsi="Arial" w:cs="Arial"/>
+          <w:bCs/>
+          <w:color w:val="000000"/>
+          <w:sz w:val="18"/>
+          <w:szCs w:val="18"/>
+        </w:rPr>
+        <w:t>API</w:t>
+      </w:r>
+      <w:r>
+        <w:rPr>
+          <w:rFonts w:ascii="Arial" w:eastAsia="Arial" w:hAnsi="Arial" w:cs="Arial"/>
+          <w:bCs/>
+          <w:color w:val="000000"/>
+          <w:sz w:val="18"/>
+          <w:szCs w:val="18"/>
+        </w:rPr>
         <w:t xml:space="preserve">, </w:t>
       </w:r>
-      <w:proofErr w:type="spellStart"/>
       <w:r>
         <w:rPr>
           <w:rFonts w:ascii="Arial" w:eastAsia="Arial" w:hAnsi="Arial" w:cs="Arial"/>
@@ -565,9 +691,8 @@
           <w:sz w:val="18"/>
           <w:szCs w:val="18"/>
         </w:rPr>
-        <w:t>Networkx</w:t>
-      </w:r>
-      <w:proofErr w:type="spellEnd"/>
+        <w:t xml:space="preserve">Generative AI </w:t>
+      </w:r>
       <w:r>
         <w:rPr>
           <w:rFonts w:ascii="Arial" w:eastAsia="Arial" w:hAnsi="Arial" w:cs="Arial"/>
@@ -576,9 +701,8 @@
           <w:sz w:val="18"/>
           <w:szCs w:val="18"/>
         </w:rPr>
-        <w:t xml:space="preserve">, </w:t>
-      </w:r>
-      <w:proofErr w:type="spellStart"/>
+        <w:t>(LLM)</w:t>
+      </w:r>
       <w:r>
         <w:rPr>
           <w:rFonts w:ascii="Arial" w:eastAsia="Arial" w:hAnsi="Arial" w:cs="Arial"/>
@@ -587,160 +711,7 @@
           <w:sz w:val="18"/>
           <w:szCs w:val="18"/>
         </w:rPr>
-        <w:t>Streamlit</w:t>
-      </w:r>
-      <w:proofErr w:type="spellEnd"/>
-      <w:r>
-        <w:rPr>
-          <w:rFonts w:ascii="Arial" w:eastAsia="Arial" w:hAnsi="Arial" w:cs="Arial"/>
-          <w:bCs/>
-          <w:color w:val="000000"/>
-          <w:sz w:val="18"/>
-          <w:szCs w:val="18"/>
-        </w:rPr>
-        <w:t>, OpenCV</w:t>
-      </w:r>
-      <w:r>
-        <w:rPr>
-          <w:rFonts w:ascii="Arial" w:eastAsia="Arial" w:hAnsi="Arial" w:cs="Arial"/>
-          <w:bCs/>
-          <w:color w:val="000000"/>
-          <w:sz w:val="18"/>
-          <w:szCs w:val="18"/>
-        </w:rPr>
-        <w:t>)</w:t>
-      </w:r>
-      <w:r>
-        <w:rPr>
-          <w:rFonts w:ascii="Arial" w:eastAsia="Arial" w:hAnsi="Arial" w:cs="Arial"/>
-          <w:bCs/>
-          <w:color w:val="000000"/>
-          <w:sz w:val="18"/>
-          <w:szCs w:val="18"/>
-        </w:rPr>
-        <w:t>, Docker, Git, SQL, G</w:t>
-      </w:r>
-      <w:r>
-        <w:rPr>
-          <w:rFonts w:ascii="Arial" w:eastAsia="Arial" w:hAnsi="Arial" w:cs="Arial"/>
-          <w:bCs/>
-          <w:color w:val="000000"/>
-          <w:sz w:val="18"/>
-          <w:szCs w:val="18"/>
-        </w:rPr>
-        <w:t xml:space="preserve">oogle </w:t>
-      </w:r>
-      <w:r>
-        <w:rPr>
-          <w:rFonts w:ascii="Arial" w:eastAsia="Arial" w:hAnsi="Arial" w:cs="Arial"/>
-          <w:bCs/>
-          <w:color w:val="000000"/>
-          <w:sz w:val="18"/>
-          <w:szCs w:val="18"/>
-        </w:rPr>
-        <w:t>C</w:t>
-      </w:r>
-      <w:r>
-        <w:rPr>
-          <w:rFonts w:ascii="Arial" w:eastAsia="Arial" w:hAnsi="Arial" w:cs="Arial"/>
-          <w:bCs/>
-          <w:color w:val="000000"/>
-          <w:sz w:val="18"/>
-          <w:szCs w:val="18"/>
-        </w:rPr>
-        <w:t xml:space="preserve">loud </w:t>
-      </w:r>
-      <w:r>
-        <w:rPr>
-          <w:rFonts w:ascii="Arial" w:eastAsia="Arial" w:hAnsi="Arial" w:cs="Arial"/>
-          <w:bCs/>
-          <w:color w:val="000000"/>
-          <w:sz w:val="18"/>
-          <w:szCs w:val="18"/>
-        </w:rPr>
-        <w:t>(Cloud Run, Vertex AI, Big Query),</w:t>
-      </w:r>
-      <w:r>
-        <w:rPr>
-          <w:rFonts w:ascii="Arial" w:eastAsia="Arial" w:hAnsi="Arial" w:cs="Arial"/>
-          <w:bCs/>
-          <w:color w:val="000000"/>
-          <w:sz w:val="18"/>
-          <w:szCs w:val="18"/>
-        </w:rPr>
-        <w:t xml:space="preserve"> </w:t>
-      </w:r>
-      <w:proofErr w:type="spellStart"/>
-      <w:r>
-        <w:rPr>
-          <w:rFonts w:ascii="Arial" w:eastAsia="Arial" w:hAnsi="Arial" w:cs="Arial"/>
-          <w:bCs/>
-          <w:color w:val="000000"/>
-          <w:sz w:val="18"/>
-          <w:szCs w:val="18"/>
-        </w:rPr>
-        <w:t>JupyterLab</w:t>
-      </w:r>
-      <w:proofErr w:type="spellEnd"/>
-      <w:r>
-        <w:rPr>
-          <w:rFonts w:ascii="Arial" w:eastAsia="Arial" w:hAnsi="Arial" w:cs="Arial"/>
-          <w:bCs/>
-          <w:color w:val="000000"/>
-          <w:sz w:val="18"/>
-          <w:szCs w:val="18"/>
-        </w:rPr>
-        <w:t xml:space="preserve">, </w:t>
-      </w:r>
-      <w:r>
-        <w:rPr>
-          <w:rFonts w:ascii="Arial" w:eastAsia="Arial" w:hAnsi="Arial" w:cs="Arial"/>
-          <w:bCs/>
-          <w:color w:val="000000"/>
-          <w:sz w:val="18"/>
-          <w:szCs w:val="18"/>
-        </w:rPr>
-        <w:t>Fast API</w:t>
-      </w:r>
-      <w:r>
-        <w:rPr>
-          <w:rFonts w:ascii="Arial" w:eastAsia="Arial" w:hAnsi="Arial" w:cs="Arial"/>
-          <w:bCs/>
-          <w:color w:val="000000"/>
-          <w:sz w:val="18"/>
-          <w:szCs w:val="18"/>
-        </w:rPr>
-        <w:t xml:space="preserve">, </w:t>
-      </w:r>
-      <w:r>
-        <w:rPr>
-          <w:rFonts w:ascii="Arial" w:eastAsia="Arial" w:hAnsi="Arial" w:cs="Arial"/>
-          <w:bCs/>
-          <w:color w:val="000000"/>
-          <w:sz w:val="18"/>
-          <w:szCs w:val="18"/>
-        </w:rPr>
-        <w:t xml:space="preserve">Generative AI </w:t>
-      </w:r>
-      <w:r>
-        <w:rPr>
-          <w:rFonts w:ascii="Arial" w:eastAsia="Arial" w:hAnsi="Arial" w:cs="Arial"/>
-          <w:bCs/>
-          <w:color w:val="000000"/>
-          <w:sz w:val="18"/>
-          <w:szCs w:val="18"/>
-        </w:rPr>
-        <w:t>(LLM)</w:t>
-      </w:r>
-      <w:r>
-        <w:rPr>
-          <w:rFonts w:ascii="Arial" w:eastAsia="Arial" w:hAnsi="Arial" w:cs="Arial"/>
-          <w:bCs/>
-          <w:color w:val="000000"/>
-          <w:sz w:val="18"/>
-          <w:szCs w:val="18"/>
-        </w:rPr>
-        <w:t>.</w:t>
+        <w:t>, Linux environment.</w:t>
       </w:r>
     </w:p>
     <w:p>
@@ -842,7 +813,17 @@
           <w:sz w:val="18"/>
           <w:szCs w:val="18"/>
         </w:rPr>
-        <w:t>, Embedding Techniques.</w:t>
+        <w:t>, Embedding Techniques</w:t>
+      </w:r>
+      <w:r>
+        <w:rPr>
+          <w:rFonts w:ascii="Arial" w:eastAsia="Arial" w:hAnsi="Arial" w:cs="Arial"/>
+          <w:bCs/>
+          <w:color w:val="000000"/>
+          <w:sz w:val="18"/>
+          <w:szCs w:val="18"/>
+        </w:rPr>
+        <w:t>, NLP.</w:t>
       </w:r>
     </w:p>
     <w:p>
@@ -1144,7 +1125,55 @@
           <w:szCs w:val="18"/>
           <w:shd w:val="clear" w:color="auto" w:fill="FFFFFF"/>
         </w:rPr>
-        <w:t xml:space="preserve">m to develop secure web application in the cloud. </w:t>
+        <w:t>m to develop</w:t>
+      </w:r>
+      <w:r>
+        <w:rPr>
+          <w:rFonts w:ascii="Arial" w:hAnsi="Arial" w:cs="Arial"/>
+          <w:i/>
+          <w:iCs/>
+          <w:color w:val="auto"/>
+          <w:sz w:val="18"/>
+          <w:szCs w:val="18"/>
+          <w:shd w:val="clear" w:color="auto" w:fill="FFFFFF"/>
+        </w:rPr>
+        <w:t xml:space="preserve"> network</w:t>
+      </w:r>
+      <w:r>
+        <w:rPr>
+          <w:rFonts w:ascii="Arial" w:hAnsi="Arial" w:cs="Arial"/>
+          <w:i/>
+          <w:iCs/>
+          <w:color w:val="auto"/>
+          <w:sz w:val="18"/>
+          <w:szCs w:val="18"/>
+          <w:shd w:val="clear" w:color="auto" w:fill="FFFFFF"/>
+        </w:rPr>
+        <w:t xml:space="preserve"> </w:t>
+      </w:r>
+      <w:r>
+        <w:rPr>
+          <w:rFonts w:ascii="Arial" w:hAnsi="Arial" w:cs="Arial"/>
+          <w:i/>
+          <w:iCs/>
+          <w:color w:val="auto"/>
+          <w:sz w:val="18"/>
+          <w:szCs w:val="18"/>
+          <w:shd w:val="clear" w:color="auto" w:fill="FFFFFF"/>
+        </w:rPr>
+        <w:t>monitoring tools</w:t>
+      </w:r>
+      <w:r>
+        <w:rPr>
+          <w:rFonts w:ascii="Arial" w:hAnsi="Arial" w:cs="Arial"/>
+          <w:i/>
+          <w:iCs/>
+          <w:color w:val="auto"/>
+          <w:sz w:val="18"/>
+          <w:szCs w:val="18"/>
+          <w:shd w:val="clear" w:color="auto" w:fill="FFFFFF"/>
+        </w:rPr>
+        <w:t xml:space="preserve">. </w:t>
       </w:r>
       <w:r>
         <w:rPr>
@@ -1245,7 +1274,27 @@
           <w:szCs w:val="18"/>
           <w:shd w:val="clear" w:color="auto" w:fill="FFFFFF"/>
         </w:rPr>
-        <w:t>Optimizing algorithms and tuning parameters for object detection, achieving a 10% improvement in accuracy.</w:t>
+        <w:t>Optimizing algorithms for object detection</w:t>
+      </w:r>
+      <w:r>
+        <w:rPr>
+          <w:rFonts w:ascii="Arial" w:hAnsi="Arial" w:cs="Arial"/>
+          <w:color w:val="auto"/>
+          <w:sz w:val="18"/>
+          <w:szCs w:val="18"/>
+          <w:shd w:val="clear" w:color="auto" w:fill="FFFFFF"/>
+        </w:rPr>
+        <w:t xml:space="preserve"> tool</w:t>
+      </w:r>
+      <w:r>
+        <w:rPr>
+          <w:rFonts w:ascii="Arial" w:hAnsi="Arial" w:cs="Arial"/>
+          <w:color w:val="auto"/>
+          <w:sz w:val="18"/>
+          <w:szCs w:val="18"/>
+          <w:shd w:val="clear" w:color="auto" w:fill="FFFFFF"/>
+        </w:rPr>
+        <w:t>, achieving a 10% improvement in accuracy.</w:t>
       </w:r>
     </w:p>
     <w:p>
@@ -1276,7 +1325,17 @@
           <w:szCs w:val="18"/>
           <w:shd w:val="clear" w:color="auto" w:fill="FFFFFF"/>
         </w:rPr>
-        <w:t xml:space="preserve">Creating and deploying Generative AI tools for </w:t>
+        <w:t xml:space="preserve">Developing </w:t>
+      </w:r>
+      <w:r>
+        <w:rPr>
+          <w:rFonts w:ascii="Arial" w:hAnsi="Arial" w:cs="Arial"/>
+          <w:color w:val="auto"/>
+          <w:sz w:val="18"/>
+          <w:szCs w:val="18"/>
+          <w:shd w:val="clear" w:color="auto" w:fill="FFFFFF"/>
+        </w:rPr>
+        <w:t xml:space="preserve">Generative AI tools for </w:t>
       </w:r>
       <w:r>
         <w:rPr>
@@ -1296,7 +1355,17 @@
           <w:szCs w:val="18"/>
           <w:shd w:val="clear" w:color="auto" w:fill="FFFFFF"/>
         </w:rPr>
-        <w:t>computer vision tasks.</w:t>
+        <w:t>computer vision tasks</w:t>
+      </w:r>
+      <w:r>
+        <w:rPr>
+          <w:rFonts w:ascii="Arial" w:hAnsi="Arial" w:cs="Arial"/>
+          <w:color w:val="auto"/>
+          <w:sz w:val="18"/>
+          <w:szCs w:val="18"/>
+          <w:shd w:val="clear" w:color="auto" w:fill="FFFFFF"/>
+        </w:rPr>
+        <w:t>, reducing execution time by 50%.</w:t>
       </w:r>
     </w:p>
     <w:p>
@@ -1327,27 +1396,87 @@
           <w:szCs w:val="18"/>
           <w:shd w:val="clear" w:color="auto" w:fill="FFFFFF"/>
         </w:rPr>
-        <w:t>Developing knowledge graphs and machine learning models</w:t>
-      </w:r>
-      <w:r>
-        <w:rPr>
-          <w:rFonts w:ascii="Arial" w:hAnsi="Arial" w:cs="Arial"/>
-          <w:color w:val="auto"/>
-          <w:sz w:val="18"/>
-          <w:szCs w:val="18"/>
-          <w:shd w:val="clear" w:color="auto" w:fill="FFFFFF"/>
-        </w:rPr>
-        <w:t xml:space="preserve">, also with NLP embedding techniques, </w:t>
-      </w:r>
-      <w:r>
-        <w:rPr>
-          <w:rFonts w:ascii="Arial" w:hAnsi="Arial" w:cs="Arial"/>
-          <w:color w:val="auto"/>
-          <w:sz w:val="18"/>
-          <w:szCs w:val="18"/>
-          <w:shd w:val="clear" w:color="auto" w:fill="FFFFFF"/>
-        </w:rPr>
-        <w:t>for monitoring fraudulent activities over broadcast networks</w:t>
+        <w:t xml:space="preserve">Developing </w:t>
+      </w:r>
+      <w:r>
+        <w:rPr>
+          <w:rFonts w:ascii="Arial" w:hAnsi="Arial" w:cs="Arial"/>
+          <w:color w:val="auto"/>
+          <w:sz w:val="18"/>
+          <w:szCs w:val="18"/>
+          <w:shd w:val="clear" w:color="auto" w:fill="FFFFFF"/>
+        </w:rPr>
+        <w:t>and cloud-deploying M</w:t>
+      </w:r>
+      <w:r>
+        <w:rPr>
+          <w:rFonts w:ascii="Arial" w:hAnsi="Arial" w:cs="Arial"/>
+          <w:color w:val="auto"/>
+          <w:sz w:val="18"/>
+          <w:szCs w:val="18"/>
+          <w:shd w:val="clear" w:color="auto" w:fill="FFFFFF"/>
+        </w:rPr>
+        <w:t xml:space="preserve">achine </w:t>
+      </w:r>
+      <w:r>
+        <w:rPr>
+          <w:rFonts w:ascii="Arial" w:hAnsi="Arial" w:cs="Arial"/>
+          <w:color w:val="auto"/>
+          <w:sz w:val="18"/>
+          <w:szCs w:val="18"/>
+          <w:shd w:val="clear" w:color="auto" w:fill="FFFFFF"/>
+        </w:rPr>
+        <w:t>L</w:t>
+      </w:r>
+      <w:r>
+        <w:rPr>
+          <w:rFonts w:ascii="Arial" w:hAnsi="Arial" w:cs="Arial"/>
+          <w:color w:val="auto"/>
+          <w:sz w:val="18"/>
+          <w:szCs w:val="18"/>
+          <w:shd w:val="clear" w:color="auto" w:fill="FFFFFF"/>
+        </w:rPr>
+        <w:t>earning models</w:t>
+      </w:r>
+      <w:r>
+        <w:rPr>
+          <w:rFonts w:ascii="Arial" w:hAnsi="Arial" w:cs="Arial"/>
+          <w:color w:val="auto"/>
+          <w:sz w:val="18"/>
+          <w:szCs w:val="18"/>
+          <w:shd w:val="clear" w:color="auto" w:fill="FFFFFF"/>
+        </w:rPr>
+        <w:t xml:space="preserve"> </w:t>
+      </w:r>
+      <w:r>
+        <w:rPr>
+          <w:rFonts w:ascii="Arial" w:hAnsi="Arial" w:cs="Arial"/>
+          <w:color w:val="auto"/>
+          <w:sz w:val="18"/>
+          <w:szCs w:val="18"/>
+          <w:shd w:val="clear" w:color="auto" w:fill="FFFFFF"/>
+        </w:rPr>
+        <w:t xml:space="preserve">for monitoring </w:t>
+      </w:r>
+      <w:r>
+        <w:rPr>
+          <w:rFonts w:ascii="Arial" w:hAnsi="Arial" w:cs="Arial"/>
+          <w:color w:val="auto"/>
+          <w:sz w:val="18"/>
+          <w:szCs w:val="18"/>
+          <w:shd w:val="clear" w:color="auto" w:fill="FFFFFF"/>
+        </w:rPr>
+        <w:t xml:space="preserve">IP </w:t>
+      </w:r>
+      <w:r>
+        <w:rPr>
+          <w:rFonts w:ascii="Arial" w:hAnsi="Arial" w:cs="Arial"/>
+          <w:color w:val="auto"/>
+          <w:sz w:val="18"/>
+          <w:szCs w:val="18"/>
+          <w:shd w:val="clear" w:color="auto" w:fill="FFFFFF"/>
+        </w:rPr>
+        <w:t>activities over broadcast networks</w:t>
       </w:r>
       <w:r>
         <w:rPr>
@@ -1385,7 +1514,27 @@
           <w:szCs w:val="18"/>
           <w:shd w:val="clear" w:color="auto" w:fill="FFFFFF"/>
         </w:rPr>
-        <w:t>Cloud Engineering and Deployment:</w:t>
+        <w:t xml:space="preserve">Cloud Engineering and </w:t>
+      </w:r>
+      <w:r>
+        <w:rPr>
+          <w:rFonts w:ascii="Arial" w:hAnsi="Arial" w:cs="Arial"/>
+          <w:color w:val="auto"/>
+          <w:sz w:val="18"/>
+          <w:szCs w:val="18"/>
+          <w:shd w:val="clear" w:color="auto" w:fill="FFFFFF"/>
+        </w:rPr>
+        <w:t>d</w:t>
+      </w:r>
+      <w:r>
+        <w:rPr>
+          <w:rFonts w:ascii="Arial" w:hAnsi="Arial" w:cs="Arial"/>
+          <w:color w:val="auto"/>
+          <w:sz w:val="18"/>
+          <w:szCs w:val="18"/>
+          <w:shd w:val="clear" w:color="auto" w:fill="FFFFFF"/>
+        </w:rPr>
+        <w:t>eployment:</w:t>
       </w:r>
     </w:p>
     <w:p>
@@ -1416,7 +1565,27 @@
           <w:szCs w:val="18"/>
           <w:shd w:val="clear" w:color="auto" w:fill="FFFFFF"/>
         </w:rPr>
-        <w:t xml:space="preserve">Participating in the cloud migration strategy, transitioning from VMs to a microservices architecture </w:t>
+        <w:t xml:space="preserve">Participating in the cloud migration strategy, transitioning from </w:t>
+      </w:r>
+      <w:r>
+        <w:rPr>
+          <w:rFonts w:ascii="Arial" w:hAnsi="Arial" w:cs="Arial"/>
+          <w:color w:val="auto"/>
+          <w:sz w:val="18"/>
+          <w:szCs w:val="18"/>
+          <w:shd w:val="clear" w:color="auto" w:fill="FFFFFF"/>
+        </w:rPr>
+        <w:t xml:space="preserve">local </w:t>
+      </w:r>
+      <w:r>
+        <w:rPr>
+          <w:rFonts w:ascii="Arial" w:hAnsi="Arial" w:cs="Arial"/>
+          <w:color w:val="auto"/>
+          <w:sz w:val="18"/>
+          <w:szCs w:val="18"/>
+          <w:shd w:val="clear" w:color="auto" w:fill="FFFFFF"/>
+        </w:rPr>
+        <w:t xml:space="preserve">VMs to a microservices architecture </w:t>
       </w:r>
       <w:r>
         <w:rPr>
@@ -1635,7 +1804,6 @@
           <w:szCs w:val="20"/>
         </w:rPr>
       </w:pPr>
-      <w:proofErr w:type="spellStart"/>
       <w:r>
         <w:rPr>
           <w:rFonts w:ascii="Arial" w:eastAsia="Arial" w:hAnsi="Arial" w:cs="Arial"/>
@@ -1646,7 +1814,6 @@
         </w:rPr>
         <w:t>Wealthype</w:t>
       </w:r>
-      <w:proofErr w:type="spellEnd"/>
       <w:r>
         <w:rPr>
           <w:rFonts w:ascii="Arial" w:eastAsia="Arial" w:hAnsi="Arial" w:cs="Arial"/>
@@ -1754,7 +1921,27 @@
           <w:szCs w:val="18"/>
           <w:shd w:val="clear" w:color="auto" w:fill="FFFFFF"/>
         </w:rPr>
-        <w:t xml:space="preserve">ML applications that </w:t>
+        <w:t xml:space="preserve">ML applications </w:t>
+      </w:r>
+      <w:r>
+        <w:rPr>
+          <w:rFonts w:ascii="Arial" w:hAnsi="Arial" w:cs="Arial"/>
+          <w:color w:val="auto"/>
+          <w:sz w:val="18"/>
+          <w:szCs w:val="18"/>
+          <w:shd w:val="clear" w:color="auto" w:fill="FFFFFF"/>
+        </w:rPr>
+        <w:t xml:space="preserve">for wealth management sector </w:t>
+      </w:r>
+      <w:r>
+        <w:rPr>
+          <w:rFonts w:ascii="Arial" w:hAnsi="Arial" w:cs="Arial"/>
+          <w:color w:val="auto"/>
+          <w:sz w:val="18"/>
+          <w:szCs w:val="18"/>
+          <w:shd w:val="clear" w:color="auto" w:fill="FFFFFF"/>
+        </w:rPr>
+        <w:t xml:space="preserve">that </w:t>
       </w:r>
       <w:r>
         <w:rPr>
@@ -1779,6 +1966,66 @@
     </w:p>
     <w:p>
       <w:pPr>
+        <w:pStyle w:val="Paragrafoelenco"/>
+        <w:numPr>
+          <w:ilvl w:val="0"/>
+          <w:numId w:val="5"/>
+        </w:numPr>
+        <w:spacing w:line="240" w:lineRule="auto"/>
+        <w:ind w:left="450" w:hanging="270"/>
+        <w:rPr>
+          <w:rFonts w:ascii="Arial" w:hAnsi="Arial" w:cs="Arial"/>
+          <w:color w:val="auto"/>
+          <w:sz w:val="18"/>
+          <w:szCs w:val="18"/>
+          <w:shd w:val="clear" w:color="auto" w:fill="FFFFFF"/>
+        </w:rPr>
+      </w:pPr>
+      <w:hyperlink r:id="rId10" w:history="1">
+        <w:r>
+          <w:rPr>
+            <w:rStyle w:val="Collegamentoipertestuale"/>
+            <w:rFonts w:ascii="Arial" w:hAnsi="Arial" w:cs="Arial"/>
+            <w:sz w:val="18"/>
+            <w:szCs w:val="18"/>
+            <w:shd w:val="clear" w:color="auto" w:fill="FFFFFF"/>
+          </w:rPr>
+          <w:t>Internation</w:t>
+        </w:r>
+        <w:r>
+          <w:rPr>
+            <w:rStyle w:val="Collegamentoipertestuale"/>
+            <w:rFonts w:ascii="Arial" w:hAnsi="Arial" w:cs="Arial"/>
+            <w:sz w:val="18"/>
+            <w:szCs w:val="18"/>
+            <w:shd w:val="clear" w:color="auto" w:fill="FFFFFF"/>
+          </w:rPr>
+          <w:t>al</w:t>
+        </w:r>
+        <w:r>
+          <w:rPr>
+            <w:rStyle w:val="Collegamentoipertestuale"/>
+            <w:rFonts w:ascii="Arial" w:hAnsi="Arial" w:cs="Arial"/>
+            <w:sz w:val="18"/>
+            <w:szCs w:val="18"/>
+            <w:shd w:val="clear" w:color="auto" w:fill="FFFFFF"/>
+          </w:rPr>
+          <w:t xml:space="preserve"> PATENT</w:t>
+        </w:r>
+      </w:hyperlink>
+      <w:r>
+        <w:rPr>
+          <w:rFonts w:ascii="Arial" w:hAnsi="Arial" w:cs="Arial"/>
+          <w:color w:val="auto"/>
+          <w:sz w:val="18"/>
+          <w:szCs w:val="18"/>
+          <w:shd w:val="clear" w:color="auto" w:fill="FFFFFF"/>
+        </w:rPr>
+        <w:t xml:space="preserve"> about customized financial portfolio construction method.</w:t>
+      </w:r>
+    </w:p>
+    <w:p>
+      <w:pPr>
         <w:spacing w:line="240" w:lineRule="auto"/>
         <w:rPr>
           <w:rFonts w:ascii="Arial" w:hAnsi="Arial" w:cs="Arial"/>
@@ -2027,315 +2274,6 @@
           <w:shd w:val="clear" w:color="auto" w:fill="FFFFFF"/>
         </w:rPr>
         <w:t>y main focus was on developing and managing investment strategies for different financial goals pursued by end customers.</w:t>
-      </w:r>
-    </w:p>
-    <w:p>
-      <w:pPr>
-        <w:spacing w:line="240" w:lineRule="auto"/>
-        <w:rPr>
-          <w:rFonts w:ascii="Arial" w:eastAsia="Arial" w:hAnsi="Arial" w:cs="Arial"/>
-          <w:b/>
-          <w:color w:val="FF0000"/>
-          <w:sz w:val="22"/>
-          <w:szCs w:val="22"/>
-          <w:highlight w:val="white"/>
-        </w:rPr>
-      </w:pPr>
-    </w:p>
-    <w:p>
-      <w:pPr>
-        <w:spacing w:after="80" w:line="240" w:lineRule="auto"/>
-        <w:jc w:val="center"/>
-        <w:rPr>
-          <w:rFonts w:ascii="Arial" w:eastAsia="Arial" w:hAnsi="Arial" w:cs="Arial"/>
-          <w:b/>
-          <w:color w:val="000000"/>
-          <w:sz w:val="22"/>
-          <w:szCs w:val="22"/>
-        </w:rPr>
-      </w:pPr>
-      <w:r>
-        <w:rPr>
-          <w:rFonts w:ascii="Arial" w:eastAsia="Arial" w:hAnsi="Arial" w:cs="Arial"/>
-          <w:b/>
-          <w:smallCaps/>
-          <w:color w:val="000000"/>
-          <w:sz w:val="22"/>
-          <w:szCs w:val="22"/>
-        </w:rPr>
-        <w:t>Volunteering</w:t>
-      </w:r>
-    </w:p>
-    <w:p>
-      <w:pPr>
-        <w:spacing w:line="240" w:lineRule="auto"/>
-        <w:jc w:val="both"/>
-        <w:rPr>
-          <w:rFonts w:ascii="Arial" w:eastAsia="Arial" w:hAnsi="Arial" w:cs="Arial"/>
-          <w:i/>
-          <w:color w:val="000000"/>
-          <w:sz w:val="20"/>
-          <w:szCs w:val="20"/>
-        </w:rPr>
-      </w:pPr>
-      <w:r>
-        <w:rPr>
-          <w:rFonts w:ascii="Arial" w:eastAsia="Arial" w:hAnsi="Arial" w:cs="Arial"/>
-          <w:b/>
-          <w:color w:val="000000"/>
-          <w:sz w:val="20"/>
-          <w:szCs w:val="20"/>
-        </w:rPr>
-        <w:t>Data Scientist</w:t>
-      </w:r>
-      <w:r>
-        <w:rPr>
-          <w:rFonts w:ascii="Arial" w:eastAsia="Arial" w:hAnsi="Arial" w:cs="Arial"/>
-          <w:b/>
-          <w:color w:val="000000"/>
-          <w:sz w:val="20"/>
-          <w:szCs w:val="20"/>
-        </w:rPr>
-        <w:tab/>
-      </w:r>
-      <w:r>
-        <w:rPr>
-          <w:rFonts w:ascii="Arial" w:eastAsia="Arial" w:hAnsi="Arial" w:cs="Arial"/>
-          <w:b/>
-          <w:color w:val="000000"/>
-          <w:sz w:val="20"/>
-          <w:szCs w:val="20"/>
-        </w:rPr>
-        <w:tab/>
-      </w:r>
-      <w:r>
-        <w:rPr>
-          <w:rFonts w:ascii="Arial" w:eastAsia="Arial" w:hAnsi="Arial" w:cs="Arial"/>
-          <w:b/>
-          <w:color w:val="000000"/>
-          <w:sz w:val="20"/>
-          <w:szCs w:val="20"/>
-        </w:rPr>
-        <w:tab/>
-      </w:r>
-      <w:r>
-        <w:rPr>
-          <w:rFonts w:ascii="Arial" w:eastAsia="Arial" w:hAnsi="Arial" w:cs="Arial"/>
-          <w:b/>
-          <w:color w:val="000000"/>
-          <w:sz w:val="20"/>
-          <w:szCs w:val="20"/>
-        </w:rPr>
-        <w:tab/>
-      </w:r>
-      <w:r>
-        <w:rPr>
-          <w:rFonts w:ascii="Arial" w:eastAsia="Arial" w:hAnsi="Arial" w:cs="Arial"/>
-          <w:b/>
-          <w:color w:val="000000"/>
-          <w:sz w:val="20"/>
-          <w:szCs w:val="20"/>
-        </w:rPr>
-        <w:tab/>
-      </w:r>
-      <w:r>
-        <w:rPr>
-          <w:rFonts w:ascii="Arial" w:eastAsia="Arial" w:hAnsi="Arial" w:cs="Arial"/>
-          <w:b/>
-          <w:color w:val="000000"/>
-          <w:sz w:val="20"/>
-          <w:szCs w:val="20"/>
-        </w:rPr>
-        <w:tab/>
-      </w:r>
-      <w:r>
-        <w:rPr>
-          <w:rFonts w:ascii="Arial" w:eastAsia="Arial" w:hAnsi="Arial" w:cs="Arial"/>
-          <w:b/>
-          <w:color w:val="000000"/>
-          <w:sz w:val="20"/>
-          <w:szCs w:val="20"/>
-        </w:rPr>
-        <w:tab/>
-      </w:r>
-      <w:r>
-        <w:rPr>
-          <w:rFonts w:ascii="Arial" w:eastAsia="Arial" w:hAnsi="Arial" w:cs="Arial"/>
-          <w:b/>
-          <w:color w:val="000000"/>
-          <w:sz w:val="20"/>
-          <w:szCs w:val="20"/>
-        </w:rPr>
-        <w:tab/>
-      </w:r>
-      <w:r>
-        <w:rPr>
-          <w:rFonts w:ascii="Arial" w:eastAsia="Arial" w:hAnsi="Arial" w:cs="Arial"/>
-          <w:b/>
-          <w:color w:val="000000"/>
-          <w:sz w:val="20"/>
-          <w:szCs w:val="20"/>
-        </w:rPr>
-        <w:tab/>
-      </w:r>
-      <w:r>
-        <w:rPr>
-          <w:rFonts w:ascii="Arial" w:eastAsia="Arial" w:hAnsi="Arial" w:cs="Arial"/>
-          <w:b/>
-          <w:color w:val="000000"/>
-          <w:sz w:val="20"/>
-          <w:szCs w:val="20"/>
-        </w:rPr>
-        <w:tab/>
-      </w:r>
-      <w:r>
-        <w:rPr>
-          <w:rFonts w:ascii="Arial" w:eastAsia="Arial" w:hAnsi="Arial" w:cs="Arial"/>
-          <w:color w:val="000000"/>
-          <w:sz w:val="20"/>
-          <w:szCs w:val="20"/>
-        </w:rPr>
-        <w:t>11</w:t>
-      </w:r>
-      <w:r>
-        <w:rPr>
-          <w:rFonts w:ascii="Arial" w:eastAsia="Arial" w:hAnsi="Arial" w:cs="Arial"/>
-          <w:color w:val="000000"/>
-          <w:sz w:val="20"/>
-          <w:szCs w:val="20"/>
-        </w:rPr>
-        <w:t>/20</w:t>
-      </w:r>
-      <w:r>
-        <w:rPr>
-          <w:rFonts w:ascii="Arial" w:eastAsia="Arial" w:hAnsi="Arial" w:cs="Arial"/>
-          <w:color w:val="000000"/>
-          <w:sz w:val="20"/>
-          <w:szCs w:val="20"/>
-        </w:rPr>
-        <w:t>23</w:t>
-      </w:r>
-      <w:r>
-        <w:rPr>
-          <w:rFonts w:ascii="Arial" w:eastAsia="Arial" w:hAnsi="Arial" w:cs="Arial"/>
-          <w:color w:val="000000"/>
-          <w:sz w:val="20"/>
-          <w:szCs w:val="20"/>
-        </w:rPr>
-        <w:t xml:space="preserve"> – </w:t>
-      </w:r>
-      <w:r>
-        <w:rPr>
-          <w:rFonts w:ascii="Arial" w:eastAsia="Arial" w:hAnsi="Arial" w:cs="Arial"/>
-          <w:color w:val="000000"/>
-          <w:sz w:val="20"/>
-          <w:szCs w:val="20"/>
-        </w:rPr>
-        <w:t>Present</w:t>
-      </w:r>
-    </w:p>
-    <w:p>
-      <w:pPr>
-        <w:spacing w:line="240" w:lineRule="auto"/>
-        <w:jc w:val="both"/>
-        <w:rPr>
-          <w:rFonts w:ascii="Arial" w:eastAsia="Arial" w:hAnsi="Arial" w:cs="Arial"/>
-          <w:b/>
-          <w:color w:val="000000"/>
-          <w:sz w:val="20"/>
-          <w:szCs w:val="20"/>
-        </w:rPr>
-      </w:pPr>
-      <w:proofErr w:type="spellStart"/>
-      <w:r>
-        <w:rPr>
-          <w:rFonts w:ascii="Arial" w:eastAsia="Arial" w:hAnsi="Arial" w:cs="Arial"/>
-          <w:b/>
-          <w:color w:val="000000"/>
-          <w:sz w:val="20"/>
-          <w:szCs w:val="20"/>
-        </w:rPr>
-        <w:t>MeteoNetwork</w:t>
-      </w:r>
-      <w:proofErr w:type="spellEnd"/>
-      <w:r>
-        <w:rPr>
-          <w:rFonts w:ascii="Arial" w:eastAsia="Arial" w:hAnsi="Arial" w:cs="Arial"/>
-          <w:b/>
-          <w:color w:val="000000"/>
-          <w:sz w:val="20"/>
-          <w:szCs w:val="20"/>
-        </w:rPr>
-        <w:t xml:space="preserve"> ODV</w:t>
-      </w:r>
-      <w:r>
-        <w:rPr>
-          <w:rFonts w:ascii="Arial" w:eastAsia="Arial" w:hAnsi="Arial" w:cs="Arial"/>
-          <w:b/>
-          <w:color w:val="000000"/>
-          <w:sz w:val="20"/>
-          <w:szCs w:val="20"/>
-        </w:rPr>
-        <w:t xml:space="preserve">, </w:t>
-      </w:r>
-      <w:r>
-        <w:rPr>
-          <w:rFonts w:ascii="Arial" w:eastAsia="Arial" w:hAnsi="Arial" w:cs="Arial"/>
-          <w:color w:val="000000"/>
-          <w:sz w:val="20"/>
-          <w:szCs w:val="20"/>
-        </w:rPr>
-        <w:t>Remote</w:t>
-      </w:r>
-    </w:p>
-    <w:p>
-      <w:pPr>
-        <w:spacing w:line="240" w:lineRule="auto"/>
-        <w:rPr>
-          <w:rFonts w:ascii="Arial" w:hAnsi="Arial" w:cs="Arial"/>
-          <w:i/>
-          <w:iCs/>
-          <w:color w:val="auto"/>
-          <w:sz w:val="18"/>
-          <w:szCs w:val="18"/>
-          <w:shd w:val="clear" w:color="auto" w:fill="FFFFFF"/>
-        </w:rPr>
-      </w:pPr>
-      <w:r>
-        <w:rPr>
-          <w:rFonts w:ascii="Arial" w:hAnsi="Arial" w:cs="Arial"/>
-          <w:i/>
-          <w:iCs/>
-          <w:color w:val="auto"/>
-          <w:sz w:val="18"/>
-          <w:szCs w:val="18"/>
-          <w:shd w:val="clear" w:color="auto" w:fill="FFFFFF"/>
-        </w:rPr>
-        <w:t>F</w:t>
-      </w:r>
-      <w:r>
-        <w:rPr>
-          <w:rFonts w:ascii="Arial" w:hAnsi="Arial" w:cs="Arial"/>
-          <w:i/>
-          <w:iCs/>
-          <w:color w:val="auto"/>
-          <w:sz w:val="18"/>
-          <w:szCs w:val="18"/>
-          <w:shd w:val="clear" w:color="auto" w:fill="FFFFFF"/>
-        </w:rPr>
-        <w:t xml:space="preserve">ocus on ensuring the data quality of information sourced from weather stations to improve anomaly detection </w:t>
-      </w:r>
-      <w:r>
-        <w:rPr>
-          <w:rFonts w:ascii="Arial" w:hAnsi="Arial" w:cs="Arial"/>
-          <w:i/>
-          <w:iCs/>
-          <w:color w:val="auto"/>
-          <w:sz w:val="18"/>
-          <w:szCs w:val="18"/>
-          <w:shd w:val="clear" w:color="auto" w:fill="FFFFFF"/>
-        </w:rPr>
-        <w:t>tools.</w:t>
       </w:r>
     </w:p>
     <w:p>
@@ -2417,7 +2355,7 @@
           <w:szCs w:val="18"/>
         </w:rPr>
       </w:pPr>
-      <w:hyperlink r:id="rId10" w:history="1">
+      <w:hyperlink r:id="rId11" w:history="1">
         <w:r>
           <w:rPr>
             <w:rStyle w:val="Collegamentoipertestuale"/>
@@ -2453,7 +2391,25 @@
           <w:sz w:val="18"/>
           <w:szCs w:val="18"/>
         </w:rPr>
-        <w:t xml:space="preserve"> for addressing fraud detection and clustering customers. Frontend and backend deployed on GCP.</w:t>
+        <w:t xml:space="preserve"> for addressing fraud detection and clustering customers. Frontend and backend deployed on GCP</w:t>
+      </w:r>
+      <w:r>
+        <w:rPr>
+          <w:rFonts w:ascii="Arial" w:hAnsi="Arial" w:cs="Arial"/>
+          <w:color w:val="000000"/>
+          <w:sz w:val="18"/>
+          <w:szCs w:val="18"/>
+        </w:rPr>
+        <w:t xml:space="preserve"> with API management</w:t>
+      </w:r>
+      <w:r>
+        <w:rPr>
+          <w:rFonts w:ascii="Arial" w:hAnsi="Arial" w:cs="Arial"/>
+          <w:color w:val="000000"/>
+          <w:sz w:val="18"/>
+          <w:szCs w:val="18"/>
+        </w:rPr>
+        <w:t>.</w:t>
       </w:r>
     </w:p>
     <w:p>
@@ -2486,8 +2442,7 @@
           <w:szCs w:val="18"/>
         </w:rPr>
       </w:pPr>
-      <w:hyperlink r:id="rId11" w:history="1">
-        <w:proofErr w:type="spellStart"/>
+      <w:hyperlink r:id="rId12" w:history="1">
         <w:r>
           <w:rPr>
             <w:rStyle w:val="Collegamentoipertestuale"/>
@@ -2495,17 +2450,7 @@
             <w:sz w:val="18"/>
             <w:szCs w:val="18"/>
           </w:rPr>
-          <w:t>Meteo</w:t>
-        </w:r>
-        <w:proofErr w:type="spellEnd"/>
-        <w:r>
-          <w:rPr>
-            <w:rStyle w:val="Collegamentoipertestuale"/>
-            <w:rFonts w:ascii="Arial" w:hAnsi="Arial" w:cs="Arial"/>
-            <w:sz w:val="18"/>
-            <w:szCs w:val="18"/>
-          </w:rPr>
-          <w:t xml:space="preserve"> Adverse Classifier</w:t>
+          <w:t>Meteo Adverse Classifier</w:t>
         </w:r>
       </w:hyperlink>
       <w:r>
@@ -2544,6 +2489,15 @@
           <w:szCs w:val="18"/>
         </w:rPr>
         <w:t>verse future condition</w:t>
+      </w:r>
+      <w:r>
+        <w:rPr>
+          <w:rFonts w:ascii="Arial" w:hAnsi="Arial" w:cs="Arial"/>
+          <w:color w:val="000000"/>
+          <w:sz w:val="18"/>
+          <w:szCs w:val="18"/>
+        </w:rPr>
+        <w:t xml:space="preserve"> with Open Data</w:t>
       </w:r>
       <w:r>
         <w:rPr>
@@ -2585,7 +2539,7 @@
           <w:szCs w:val="18"/>
         </w:rPr>
       </w:pPr>
-      <w:hyperlink r:id="rId12" w:history="1">
+      <w:hyperlink r:id="rId13" w:history="1">
         <w:r>
           <w:rPr>
             <w:rStyle w:val="Collegamentoipertestuale"/>
@@ -2691,7 +2645,7 @@
           <w:szCs w:val="18"/>
         </w:rPr>
       </w:pPr>
-      <w:hyperlink r:id="rId13" w:history="1">
+      <w:hyperlink r:id="rId14" w:history="1">
         <w:r>
           <w:rPr>
             <w:rStyle w:val="Collegamentoipertestuale"/>
@@ -2750,13 +2704,14 @@
       <w:pPr>
         <w:spacing w:line="240" w:lineRule="auto"/>
         <w:rPr>
-          <w:rFonts w:ascii="Arial" w:eastAsia="Calibri" w:hAnsi="Arial" w:cs="Arial"/>
-          <w:color w:val="000000"/>
-          <w:sz w:val="18"/>
-          <w:szCs w:val="18"/>
-        </w:rPr>
-      </w:pPr>
-      <w:hyperlink r:id="rId14" w:history="1">
+          <w:rFonts w:ascii="Arial" w:eastAsia="Arial" w:hAnsi="Arial" w:cs="Arial"/>
+          <w:bCs/>
+          <w:color w:val="auto"/>
+          <w:sz w:val="18"/>
+          <w:szCs w:val="18"/>
+        </w:rPr>
+      </w:pPr>
+      <w:hyperlink r:id="rId15" w:history="1">
         <w:r>
           <w:rPr>
             <w:rStyle w:val="Collegamentoipertestuale"/>
@@ -2783,11 +2738,64 @@
       <w:pPr>
         <w:spacing w:line="240" w:lineRule="auto"/>
         <w:rPr>
+          <w:rFonts w:ascii="Arial" w:eastAsia="Calibri" w:hAnsi="Arial" w:cs="Arial"/>
+          <w:color w:val="000000"/>
+          <w:sz w:val="18"/>
+          <w:szCs w:val="18"/>
+        </w:rPr>
+      </w:pPr>
+      <w:hyperlink r:id="rId16" w:history="1">
+        <w:r>
+          <w:rPr>
+            <w:rStyle w:val="Collegamentoipertestuale"/>
+            <w:rFonts w:ascii="Arial" w:eastAsia="Arial" w:hAnsi="Arial" w:cs="Arial"/>
+            <w:bCs/>
+            <w:sz w:val="18"/>
+            <w:szCs w:val="18"/>
+          </w:rPr>
+          <w:t>Deep</w:t>
+        </w:r>
+        <w:r>
+          <w:rPr>
+            <w:rStyle w:val="Collegamentoipertestuale"/>
+            <w:rFonts w:ascii="Arial" w:eastAsia="Arial" w:hAnsi="Arial" w:cs="Arial"/>
+            <w:bCs/>
+            <w:sz w:val="18"/>
+            <w:szCs w:val="18"/>
+          </w:rPr>
+          <w:t xml:space="preserve"> Learning Specialization</w:t>
+        </w:r>
+      </w:hyperlink>
+      <w:r>
+        <w:rPr>
           <w:rFonts w:ascii="Arial" w:eastAsia="Arial" w:hAnsi="Arial" w:cs="Arial"/>
           <w:bCs/>
           <w:color w:val="auto"/>
           <w:sz w:val="18"/>
           <w:szCs w:val="18"/>
+        </w:rPr>
+        <w:t xml:space="preserve"> at D</w:t>
+      </w:r>
+      <w:r>
+        <w:rPr>
+          <w:rFonts w:ascii="Arial" w:eastAsia="Arial" w:hAnsi="Arial" w:cs="Arial"/>
+          <w:bCs/>
+          <w:color w:val="auto"/>
+          <w:sz w:val="18"/>
+          <w:szCs w:val="18"/>
+        </w:rPr>
+        <w:t>eepLearning.AI</w:t>
+      </w:r>
+    </w:p>
+    <w:p>
+      <w:pPr>
+        <w:spacing w:line="240" w:lineRule="auto"/>
+        <w:rPr>
+          <w:rFonts w:ascii="Arial" w:eastAsia="Arial" w:hAnsi="Arial" w:cs="Arial"/>
+          <w:bCs/>
+          <w:color w:val="auto"/>
+          <w:sz w:val="18"/>
+          <w:szCs w:val="18"/>
           <w:lang w:val="it-IT"/>
         </w:rPr>
       </w:pPr>
@@ -2800,31 +2808,7 @@
           <w:szCs w:val="18"/>
           <w:lang w:val="it-IT"/>
         </w:rPr>
-        <w:t xml:space="preserve">Master degree in Quantitative Finance </w:t>
-      </w:r>
-      <w:proofErr w:type="spellStart"/>
-      <w:r>
-        <w:rPr>
-          <w:rFonts w:ascii="Arial" w:eastAsia="Arial" w:hAnsi="Arial" w:cs="Arial"/>
-          <w:bCs/>
-          <w:color w:val="000000"/>
-          <w:sz w:val="18"/>
-          <w:szCs w:val="18"/>
-          <w:lang w:val="it-IT"/>
-        </w:rPr>
-        <w:t>at</w:t>
-      </w:r>
-      <w:proofErr w:type="spellEnd"/>
-      <w:r>
-        <w:rPr>
-          <w:rFonts w:ascii="Arial" w:eastAsia="Arial" w:hAnsi="Arial" w:cs="Arial"/>
-          <w:bCs/>
-          <w:color w:val="000000"/>
-          <w:sz w:val="18"/>
-          <w:szCs w:val="18"/>
-          <w:lang w:val="it-IT"/>
-        </w:rPr>
-        <w:t xml:space="preserve"> Università degli studi di Milano – Bicocca</w:t>
+        <w:t>Master degree in Quantitative Finance at Università degli studi di Milano – Bicocca</w:t>
       </w:r>
     </w:p>
     <w:sectPr>
@@ -2838,7 +2822,7 @@
 </file>
 
 <file path=word/numbering.xml><?xml version="1.0" encoding="utf-8"?>
-<w:numbering xmlns:wpc="http://schemas.microsoft.com/office/word/2010/wordprocessingCanvas" xmlns:cx="http://schemas.microsoft.com/office/drawing/2014/chartex" xmlns:cx1="http://schemas.microsoft.com/office/drawing/2015/9/8/chartex" xmlns:cx2="http://schemas.microsoft.com/office/drawing/2015/10/21/chartex" xmlns:cx3="http://schemas.microsoft.com/office/drawing/2016/5/9/chartex" xmlns:cx4="http://schemas.microsoft.com/office/drawing/2016/5/10/chartex" xmlns:cx5="http://schemas.microsoft.com/office/drawing/2016/5/11/chartex" xmlns:cx6="http://schemas.microsoft.com/office/drawing/2016/5/12/chartex" xmlns:cx7="http://schemas.microsoft.com/office/drawing/2016/5/13/chartex" xmlns:cx8="http://schemas.microsoft.com/office/drawing/2016/5/14/chartex" xmlns:mc="http://schemas.openxmlformats.org/markup-compatibility/2006" xmlns:aink="http://schemas.microsoft.com/office/drawing/2016/ink" xmlns:am3d="http://schemas.microsoft.com/office/drawing/2017/model3d" xmlns:o="urn:schemas-microsoft-com:office:office" xmlns:oel="http://schemas.microsoft.com/office/2019/extlst" xmlns:r="http://schemas.openxmlformats.org/officeDocument/2006/relationships" xmlns:m="http://schemas.openxmlformats.org/officeDocument/2006/math" xmlns:v="urn:schemas-microsoft-com:vml" xmlns:wp14="http://schemas.microsoft.com/office/word/2010/wordprocessingDrawing" xmlns:wp="http://schemas.openxmlformats.org/drawingml/2006/wordprocessingDrawing" xmlns:w10="urn:schemas-microsoft-com:office:word" xmlns:w="http://schemas.openxmlformats.org/wordprocessingml/2006/main" xmlns:w14="http://schemas.microsoft.com/office/word/2010/wordml" xmlns:w15="http://schemas.microsoft.com/office/word/2012/wordml" xmlns:w16cex="http://schemas.microsoft.com/office/word/2018/wordml/cex" xmlns:w16cid="http://schemas.microsoft.com/office/word/2016/wordml/cid" xmlns:w16="http://schemas.microsoft.com/office/word/2018/wordml" xmlns:w16sdtdh="http://schemas.microsoft.com/office/word/2020/wordml/sdtdatahash" xmlns:w16se="http://schemas.microsoft.com/office/word/2015/wordml/symex" xmlns:wpg="http://schemas.microsoft.com/office/word/2010/wordprocessingGroup" xmlns:wpi="http://schemas.microsoft.com/office/word/2010/wordprocessingInk" xmlns:wne="http://schemas.microsoft.com/office/word/2006/wordml" xmlns:wps="http://schemas.microsoft.com/office/word/2010/wordprocessingShape" mc:Ignorable="w14 w15 w16se w16cid w16 w16cex w16sdtdh wp14">
+<w:numbering xmlns:wpc="http://schemas.microsoft.com/office/word/2010/wordprocessingCanvas" xmlns:cx="http://schemas.microsoft.com/office/drawing/2014/chartex" xmlns:cx1="http://schemas.microsoft.com/office/drawing/2015/9/8/chartex" xmlns:cx2="http://schemas.microsoft.com/office/drawing/2015/10/21/chartex" xmlns:cx3="http://schemas.microsoft.com/office/drawing/2016/5/9/chartex" xmlns:cx4="http://schemas.microsoft.com/office/drawing/2016/5/10/chartex" xmlns:cx5="http://schemas.microsoft.com/office/drawing/2016/5/11/chartex" xmlns:cx6="http://schemas.microsoft.com/office/drawing/2016/5/12/chartex" xmlns:cx7="http://schemas.microsoft.com/office/drawing/2016/5/13/chartex" xmlns:cx8="http://schemas.microsoft.com/office/drawing/2016/5/14/chartex" xmlns:mc="http://schemas.openxmlformats.org/markup-compatibility/2006" xmlns:aink="http://schemas.microsoft.com/office/drawing/2016/ink" xmlns:am3d="http://schemas.microsoft.com/office/drawing/2017/model3d" xmlns:o="urn:schemas-microsoft-com:office:office" xmlns:oel="http://schemas.microsoft.com/office/2019/extlst" xmlns:r="http://schemas.openxmlformats.org/officeDocument/2006/relationships" xmlns:m="http://schemas.openxmlformats.org/officeDocument/2006/math" xmlns:v="urn:schemas-microsoft-com:vml" xmlns:wp14="http://schemas.microsoft.com/office/word/2010/wordprocessingDrawing" xmlns:wp="http://schemas.openxmlformats.org/drawingml/2006/wordprocessingDrawing" xmlns:w10="urn:schemas-microsoft-com:office:word" xmlns:w="http://schemas.openxmlformats.org/wordprocessingml/2006/main" xmlns:w14="http://schemas.microsoft.com/office/word/2010/wordml" xmlns:w15="http://schemas.microsoft.com/office/word/2012/wordml" xmlns:w16cex="http://schemas.microsoft.com/office/word/2018/wordml/cex" xmlns:w16cid="http://schemas.microsoft.com/office/word/2016/wordml/cid" xmlns:w16="http://schemas.microsoft.com/office/word/2018/wordml" xmlns:w16du="http://schemas.microsoft.com/office/word/2023/wordml/word16du" xmlns:w16sdtdh="http://schemas.microsoft.com/office/word/2020/wordml/sdtdatahash" xmlns:w16se="http://schemas.microsoft.com/office/word/2015/wordml/symex" xmlns:wpg="http://schemas.microsoft.com/office/word/2010/wordprocessingGroup" xmlns:wpi="http://schemas.microsoft.com/office/word/2010/wordprocessingInk" xmlns:wne="http://schemas.microsoft.com/office/word/2006/wordml" xmlns:wps="http://schemas.microsoft.com/office/word/2010/wordprocessingShape" mc:Ignorable="w14 w15 w16se w16cid w16 w16cex w16sdtdh w16du wp14">
   <w:abstractNum w:abstractNumId="0" w15:restartNumberingAfterBreak="0">
     <w:nsid w:val="014977F2"/>
     <w:multiLevelType w:val="hybridMultilevel"/>
@@ -4423,7 +4407,7 @@
 </file>
 
 <file path=word/styles.xml><?xml version="1.0" encoding="utf-8"?>
-<w:styles xmlns:mc="http://schemas.openxmlformats.org/markup-compatibility/2006" xmlns:r="http://schemas.openxmlformats.org/officeDocument/2006/relationships" xmlns:w="http://schemas.openxmlformats.org/wordprocessingml/2006/main" xmlns:w14="http://schemas.microsoft.com/office/word/2010/wordml" xmlns:w15="http://schemas.microsoft.com/office/word/2012/wordml" xmlns:w16cex="http://schemas.microsoft.com/office/word/2018/wordml/cex" xmlns:w16cid="http://schemas.microsoft.com/office/word/2016/wordml/cid" xmlns:w16="http://schemas.microsoft.com/office/word/2018/wordml" xmlns:w16sdtdh="http://schemas.microsoft.com/office/word/2020/wordml/sdtdatahash" xmlns:w16se="http://schemas.microsoft.com/office/word/2015/wordml/symex" mc:Ignorable="w14 w15 w16se w16cid w16 w16cex w16sdtdh">
+<w:styles xmlns:mc="http://schemas.openxmlformats.org/markup-compatibility/2006" xmlns:r="http://schemas.openxmlformats.org/officeDocument/2006/relationships" xmlns:w="http://schemas.openxmlformats.org/wordprocessingml/2006/main" xmlns:w14="http://schemas.microsoft.com/office/word/2010/wordml" xmlns:w15="http://schemas.microsoft.com/office/word/2012/wordml" xmlns:w16cex="http://schemas.microsoft.com/office/word/2018/wordml/cex" xmlns:w16cid="http://schemas.microsoft.com/office/word/2016/wordml/cid" xmlns:w16="http://schemas.microsoft.com/office/word/2018/wordml" xmlns:w16du="http://schemas.microsoft.com/office/word/2023/wordml/word16du" xmlns:w16sdtdh="http://schemas.microsoft.com/office/word/2020/wordml/sdtdatahash" xmlns:w16se="http://schemas.microsoft.com/office/word/2015/wordml/symex" mc:Ignorable="w14 w15 w16se w16cid w16 w16cex w16sdtdh w16du">
   <w:docDefaults>
     <w:rPrDefault>
       <w:rPr>

</xml_diff>